<commit_message>
Cambio il file Trilussa
</commit_message>
<xml_diff>
--- a/Ex_poesie/Trilussa_LaTartaruga.docx
+++ b/Ex_poesie/Trilussa_LaTartaruga.docx
@@ -9,6 +9,7 @@
           <w:color w:val="000000"/>
           <w:sz w:val="36"/>
           <w:szCs w:val="36"/>
+          <w:u w:val="single"/>
           <w:shd w:val="clear" w:color="auto" w:fill="FFFFFF"/>
         </w:rPr>
       </w:pPr>
@@ -20,19 +21,8 @@
           <w:szCs w:val="36"/>
           <w:shd w:val="clear" w:color="auto" w:fill="FFFFFF"/>
         </w:rPr>
-        <w:t>Modifica prof.</w:t>
-      </w:r>
-    </w:p>
-    <w:p>
-      <w:pPr>
-        <w:rPr>
-          <w:rStyle w:val="titolopoesia"/>
-          <w:color w:val="000000"/>
-          <w:sz w:val="36"/>
-          <w:szCs w:val="36"/>
-          <w:shd w:val="clear" w:color="auto" w:fill="FFFFFF"/>
-        </w:rPr>
-      </w:pPr>
+        <w:t>Simone Savorelli</w:t>
+      </w:r>
     </w:p>
     <w:p>
       <w:pPr>
@@ -92,25 +82,37 @@
           <w:rFonts w:ascii="Open Sans" w:hAnsi="Open Sans" w:cs="Open Sans"/>
           <w:color w:val="2F2F2F"/>
         </w:rPr>
-        <w:t>Mentre una notte se n’</w:t>
-      </w:r>
-      <w:proofErr w:type="spellStart"/>
+        <w:t>Mentre una notte se n’annava a spasso,</w:t>
+      </w:r>
+      <w:r>
+        <w:rPr>
+          <w:rFonts w:ascii="Open Sans" w:hAnsi="Open Sans" w:cs="Open Sans"/>
+          <w:color w:val="2F2F2F"/>
+        </w:rPr>
+        <w:br/>
+      </w:r>
       <w:r>
         <w:rPr>
           <w:rStyle w:val="poesia"/>
           <w:rFonts w:ascii="Open Sans" w:hAnsi="Open Sans" w:cs="Open Sans"/>
           <w:color w:val="2F2F2F"/>
         </w:rPr>
-        <w:t>annava</w:t>
-      </w:r>
-      <w:proofErr w:type="spellEnd"/>
+        <w:t>la vecchia tartaruga fece er passo più lungo</w:t>
+      </w:r>
+      <w:r>
+        <w:rPr>
+          <w:rFonts w:ascii="Open Sans" w:hAnsi="Open Sans" w:cs="Open Sans"/>
+          <w:color w:val="2F2F2F"/>
+        </w:rPr>
+        <w:br/>
+      </w:r>
       <w:r>
         <w:rPr>
           <w:rStyle w:val="poesia"/>
           <w:rFonts w:ascii="Open Sans" w:hAnsi="Open Sans" w:cs="Open Sans"/>
           <w:color w:val="2F2F2F"/>
         </w:rPr>
-        <w:t xml:space="preserve"> a spasso,</w:t>
+        <w:t>de la gamba e cascò giù</w:t>
       </w:r>
       <w:r>
         <w:rPr>
@@ -125,25 +127,37 @@
           <w:rFonts w:ascii="Open Sans" w:hAnsi="Open Sans" w:cs="Open Sans"/>
           <w:color w:val="2F2F2F"/>
         </w:rPr>
-        <w:t xml:space="preserve">la vecchia tartaruga fece </w:t>
-      </w:r>
-      <w:proofErr w:type="spellStart"/>
+        <w:t>cò la casa vortata sottoinsù.</w:t>
+      </w:r>
+      <w:r>
+        <w:rPr>
+          <w:rFonts w:ascii="Open Sans" w:hAnsi="Open Sans" w:cs="Open Sans"/>
+          <w:color w:val="2F2F2F"/>
+        </w:rPr>
+        <w:br/>
+      </w:r>
       <w:r>
         <w:rPr>
           <w:rStyle w:val="poesia"/>
           <w:rFonts w:ascii="Open Sans" w:hAnsi="Open Sans" w:cs="Open Sans"/>
           <w:color w:val="2F2F2F"/>
         </w:rPr>
-        <w:t>er</w:t>
-      </w:r>
-      <w:proofErr w:type="spellEnd"/>
+        <w:t>Un rospo je strillò: “Scema che sei!</w:t>
+      </w:r>
+      <w:r>
+        <w:rPr>
+          <w:rFonts w:ascii="Open Sans" w:hAnsi="Open Sans" w:cs="Open Sans"/>
+          <w:color w:val="2F2F2F"/>
+        </w:rPr>
+        <w:br/>
+      </w:r>
       <w:r>
         <w:rPr>
           <w:rStyle w:val="poesia"/>
           <w:rFonts w:ascii="Open Sans" w:hAnsi="Open Sans" w:cs="Open Sans"/>
           <w:color w:val="2F2F2F"/>
         </w:rPr>
-        <w:t xml:space="preserve"> passo più lungo</w:t>
+        <w:t>Queste sò scappatelle che costeno la pelle…”</w:t>
       </w:r>
       <w:r>
         <w:rPr>
@@ -158,167 +172,7 @@
           <w:rFonts w:ascii="Open Sans" w:hAnsi="Open Sans" w:cs="Open Sans"/>
           <w:color w:val="2F2F2F"/>
         </w:rPr>
-        <w:t>de la gamba e cascò giù</w:t>
-      </w:r>
-      <w:r>
-        <w:rPr>
-          <w:rFonts w:ascii="Open Sans" w:hAnsi="Open Sans" w:cs="Open Sans"/>
-          <w:color w:val="2F2F2F"/>
-        </w:rPr>
-        <w:br/>
-      </w:r>
-      <w:proofErr w:type="spellStart"/>
-      <w:r>
-        <w:rPr>
-          <w:rStyle w:val="poesia"/>
-          <w:rFonts w:ascii="Open Sans" w:hAnsi="Open Sans" w:cs="Open Sans"/>
-          <w:color w:val="2F2F2F"/>
-        </w:rPr>
-        <w:t>cò</w:t>
-      </w:r>
-      <w:proofErr w:type="spellEnd"/>
-      <w:r>
-        <w:rPr>
-          <w:rStyle w:val="poesia"/>
-          <w:rFonts w:ascii="Open Sans" w:hAnsi="Open Sans" w:cs="Open Sans"/>
-          <w:color w:val="2F2F2F"/>
-        </w:rPr>
-        <w:t xml:space="preserve"> la casa </w:t>
-      </w:r>
-      <w:proofErr w:type="spellStart"/>
-      <w:r>
-        <w:rPr>
-          <w:rStyle w:val="poesia"/>
-          <w:rFonts w:ascii="Open Sans" w:hAnsi="Open Sans" w:cs="Open Sans"/>
-          <w:color w:val="2F2F2F"/>
-        </w:rPr>
-        <w:t>vortata</w:t>
-      </w:r>
-      <w:proofErr w:type="spellEnd"/>
-      <w:r>
-        <w:rPr>
-          <w:rStyle w:val="poesia"/>
-          <w:rFonts w:ascii="Open Sans" w:hAnsi="Open Sans" w:cs="Open Sans"/>
-          <w:color w:val="2F2F2F"/>
-        </w:rPr>
-        <w:t xml:space="preserve"> sottoinsù.</w:t>
-      </w:r>
-      <w:r>
-        <w:rPr>
-          <w:rFonts w:ascii="Open Sans" w:hAnsi="Open Sans" w:cs="Open Sans"/>
-          <w:color w:val="2F2F2F"/>
-        </w:rPr>
-        <w:br/>
-      </w:r>
-      <w:r>
-        <w:rPr>
-          <w:rStyle w:val="poesia"/>
-          <w:rFonts w:ascii="Open Sans" w:hAnsi="Open Sans" w:cs="Open Sans"/>
-          <w:color w:val="2F2F2F"/>
-        </w:rPr>
-        <w:t>Un rospo je strillò: “Scema che sei!</w:t>
-      </w:r>
-      <w:r>
-        <w:rPr>
-          <w:rFonts w:ascii="Open Sans" w:hAnsi="Open Sans" w:cs="Open Sans"/>
-          <w:color w:val="2F2F2F"/>
-        </w:rPr>
-        <w:br/>
-      </w:r>
-      <w:r>
-        <w:rPr>
-          <w:rStyle w:val="poesia"/>
-          <w:rFonts w:ascii="Open Sans" w:hAnsi="Open Sans" w:cs="Open Sans"/>
-          <w:color w:val="2F2F2F"/>
-        </w:rPr>
-        <w:t xml:space="preserve">Queste </w:t>
-      </w:r>
-      <w:proofErr w:type="spellStart"/>
-      <w:r>
-        <w:rPr>
-          <w:rStyle w:val="poesia"/>
-          <w:rFonts w:ascii="Open Sans" w:hAnsi="Open Sans" w:cs="Open Sans"/>
-          <w:color w:val="2F2F2F"/>
-        </w:rPr>
-        <w:t>sò</w:t>
-      </w:r>
-      <w:proofErr w:type="spellEnd"/>
-      <w:r>
-        <w:rPr>
-          <w:rStyle w:val="poesia"/>
-          <w:rFonts w:ascii="Open Sans" w:hAnsi="Open Sans" w:cs="Open Sans"/>
-          <w:color w:val="2F2F2F"/>
-        </w:rPr>
-        <w:t xml:space="preserve"> scappatelle che </w:t>
-      </w:r>
-      <w:proofErr w:type="spellStart"/>
-      <w:r>
-        <w:rPr>
-          <w:rStyle w:val="poesia"/>
-          <w:rFonts w:ascii="Open Sans" w:hAnsi="Open Sans" w:cs="Open Sans"/>
-          <w:color w:val="2F2F2F"/>
-        </w:rPr>
-        <w:t>costeno</w:t>
-      </w:r>
-      <w:proofErr w:type="spellEnd"/>
-      <w:r>
-        <w:rPr>
-          <w:rStyle w:val="poesia"/>
-          <w:rFonts w:ascii="Open Sans" w:hAnsi="Open Sans" w:cs="Open Sans"/>
-          <w:color w:val="2F2F2F"/>
-        </w:rPr>
-        <w:t xml:space="preserve"> la </w:t>
-      </w:r>
-      <w:proofErr w:type="spellStart"/>
-      <w:r>
-        <w:rPr>
-          <w:rStyle w:val="poesia"/>
-          <w:rFonts w:ascii="Open Sans" w:hAnsi="Open Sans" w:cs="Open Sans"/>
-          <w:color w:val="2F2F2F"/>
-        </w:rPr>
-        <w:t>pelle…</w:t>
-      </w:r>
-      <w:proofErr w:type="spellEnd"/>
-      <w:r>
-        <w:rPr>
-          <w:rStyle w:val="poesia"/>
-          <w:rFonts w:ascii="Open Sans" w:hAnsi="Open Sans" w:cs="Open Sans"/>
-          <w:color w:val="2F2F2F"/>
-        </w:rPr>
-        <w:t>”</w:t>
-      </w:r>
-      <w:r>
-        <w:rPr>
-          <w:rFonts w:ascii="Open Sans" w:hAnsi="Open Sans" w:cs="Open Sans"/>
-          <w:color w:val="2F2F2F"/>
-        </w:rPr>
-        <w:br/>
-      </w:r>
-      <w:r>
-        <w:rPr>
-          <w:rStyle w:val="poesia"/>
-          <w:rFonts w:ascii="Open Sans" w:hAnsi="Open Sans" w:cs="Open Sans"/>
-          <w:color w:val="2F2F2F"/>
-        </w:rPr>
-        <w:t xml:space="preserve">“lo </w:t>
-      </w:r>
-      <w:proofErr w:type="spellStart"/>
-      <w:r>
-        <w:rPr>
-          <w:rStyle w:val="poesia"/>
-          <w:rFonts w:ascii="Open Sans" w:hAnsi="Open Sans" w:cs="Open Sans"/>
-          <w:color w:val="2F2F2F"/>
-        </w:rPr>
-        <w:t>sò</w:t>
-      </w:r>
-      <w:proofErr w:type="spellEnd"/>
-      <w:r>
-        <w:rPr>
-          <w:rStyle w:val="poesia"/>
-          <w:rFonts w:ascii="Open Sans" w:hAnsi="Open Sans" w:cs="Open Sans"/>
-          <w:color w:val="2F2F2F"/>
-        </w:rPr>
-        <w:t>” rispose lei “ma prima de morì,</w:t>
+        <w:t>“lo sò” rispose lei “ma prima de morì,</w:t>
       </w:r>
       <w:r>
         <w:rPr>
@@ -839,7 +693,7 @@
   <a:extraClrSchemeLst/>
   <a:extLst>
     <a:ext uri="{05A4C25C-085E-4340-85A3-A5531E510DB2}">
-      <thm15:themeFamily xmlns:thm15="http://schemas.microsoft.com/office/thememl/2012/main" xmlns="" name="Office Theme" id="{62F939B6-93AF-4DB8-9C6B-D6C7DFDC589F}" vid="{4A3C46E8-61CC-4603-A589-7422A47A8E4A}"/>
+      <thm15:themeFamily xmlns="" xmlns:thm15="http://schemas.microsoft.com/office/thememl/2012/main" name="Office Theme" id="{62F939B6-93AF-4DB8-9C6B-D6C7DFDC589F}" vid="{4A3C46E8-61CC-4603-A589-7422A47A8E4A}"/>
     </a:ext>
   </a:extLst>
 </a:theme>

</xml_diff>